<commit_message>
Just making sure it's setup
</commit_message>
<xml_diff>
--- a/The Artillery of War.docx
+++ b/The Artillery of War.docx
@@ -18,32 +18,37 @@
       <w:r>
         <w:t>James Blakely</w:t>
       </w:r>
+      <w:r>
+        <w:t xml:space="preserve"> – Adrain Flaherty – Arthur Franca – Declan Hanley</w:t>
+      </w:r>
+    </w:p>
+    <w:p>
+      <w:r>
+        <w:t xml:space="preserve">The game is 2d from </w:t>
+      </w:r>
+      <w:r>
+        <w:t>a top-down perspective.</w:t>
+      </w:r>
+    </w:p>
+    <w:p>
+      <w:r>
+        <w:t>The purpose of the game is to</w:t>
+      </w:r>
+      <w:r>
+        <w:t xml:space="preserve"> destroy the enemy base while defending your base.</w:t>
+      </w:r>
+    </w:p>
+    <w:p>
+      <w:r>
+        <w:t>The game will be played by two people at opposite ends of the keyboard using the wsad and numpad keys.</w:t>
+      </w:r>
+    </w:p>
+    <w:p>
+      <w:r>
+        <w:t>Or whatever</w:t>
+      </w:r>
       <w:bookmarkStart w:id="0" w:name="_GoBack"/>
       <w:bookmarkEnd w:id="0"/>
-      <w:r>
-        <w:t xml:space="preserve"> – Adrain Flaherty – Arthur Franca – Declan Hanley</w:t>
-      </w:r>
-    </w:p>
-    <w:p>
-      <w:r>
-        <w:t xml:space="preserve">The game is 2d from </w:t>
-      </w:r>
-      <w:r>
-        <w:t>a top-down perspective.</w:t>
-      </w:r>
-    </w:p>
-    <w:p>
-      <w:r>
-        <w:t>The purpose of the game is to</w:t>
-      </w:r>
-      <w:r>
-        <w:t xml:space="preserve"> destroy the enemy base while defending your base.</w:t>
-      </w:r>
-    </w:p>
-    <w:p>
-      <w:r>
-        <w:t>The game will be played by two people at opposite ends of the keyboard using the wsad and numpad keys.</w:t>
-      </w:r>
     </w:p>
     <w:sectPr>
       <w:pgSz w:w="11906" w:h="16838"/>

</xml_diff>